<commit_message>
docs: changes in requirements
</commit_message>
<xml_diff>
--- a/reports/C2/Student #1/01 - Requirements - Student #1.docx
+++ b/reports/C2/Student #1/01 - Requirements - Student #1.docx
@@ -135,7 +135,6 @@
                 <w15:appearance w15:val="hidden"/>
                 <w:text/>
               </w:sdtPr>
-              <w:sdtEndPr/>
               <w:sdtContent>
                 <w:r>
                   <w:rPr>
@@ -230,7 +229,6 @@
                 <w15:appearance w15:val="hidden"/>
                 <w:text/>
               </w:sdtPr>
-              <w:sdtEndPr/>
               <w:sdtContent>
                 <w:r>
                   <w:rPr>
@@ -337,7 +335,6 @@
                 <w15:appearance w15:val="hidden"/>
                 <w:text/>
               </w:sdtPr>
-              <w:sdtEndPr/>
               <w:sdtContent>
                 <w:r>
                   <w:rPr>
@@ -391,7 +388,6 @@
                 <w15:appearance w15:val="hidden"/>
                 <w:text/>
               </w:sdtPr>
-              <w:sdtEndPr/>
               <w:sdtContent>
                 <w:r>
                   <w:rPr>
@@ -422,23 +418,13 @@
                 <w:lang w:val="es-ES"/>
               </w:rPr>
             </w:pPr>
-            <w:proofErr w:type="spellStart"/>
             <w:r>
               <w:rPr>
                 <w:rFonts w:asciiTheme="majorHAnsi" w:hAnsiTheme="majorHAnsi" w:cstheme="majorHAnsi"/>
                 <w:b/>
                 <w:lang w:val="es-ES"/>
               </w:rPr>
-              <w:t>Name</w:t>
-            </w:r>
-            <w:proofErr w:type="spellEnd"/>
-            <w:r>
-              <w:rPr>
-                <w:rFonts w:asciiTheme="majorHAnsi" w:hAnsiTheme="majorHAnsi" w:cstheme="majorHAnsi"/>
-                <w:b/>
-                <w:lang w:val="es-ES"/>
-              </w:rPr>
-              <w:t>:</w:t>
+              <w:t>Name:</w:t>
             </w:r>
             <w:r>
               <w:rPr>
@@ -470,7 +456,6 @@
                 <w15:appearance w15:val="hidden"/>
                 <w:text/>
               </w:sdtPr>
-              <w:sdtEndPr/>
               <w:sdtContent>
                 <w:r>
                   <w:rPr>
@@ -537,7 +522,6 @@
                 <w15:appearance w15:val="hidden"/>
                 <w:text/>
               </w:sdtPr>
-              <w:sdtEndPr/>
               <w:sdtContent>
                 <w:r>
                   <w:rPr>
@@ -632,7 +616,6 @@
                 <w15:appearance w15:val="hidden"/>
                 <w:text/>
               </w:sdtPr>
-              <w:sdtEndPr/>
               <w:sdtContent>
                 <w:r>
                   <w:rPr>
@@ -981,7 +964,6 @@
           <w15:appearance w15:val="hidden"/>
           <w:text/>
         </w:sdtPr>
-        <w:sdtEndPr/>
         <w:sdtContent>
           <w:r>
             <w:t xml:space="preserve">  </w:t>
@@ -1091,21 +1073,7 @@
         <w:rPr>
           <w:lang w:val="en-GB"/>
         </w:rPr>
-        <w:t xml:space="preserve">Provide a link to your planning dashboard in GitHub to review the tasks, their </w:t>
-      </w:r>
-      <w:proofErr w:type="gramStart"/>
-      <w:r>
-        <w:rPr>
-          <w:lang w:val="en-GB"/>
-        </w:rPr>
-        <w:t>current status</w:t>
-      </w:r>
-      <w:proofErr w:type="gramEnd"/>
-      <w:r>
-        <w:rPr>
-          <w:lang w:val="en-GB"/>
-        </w:rPr>
-        <w:t>, and your schedule</w:t>
+        <w:t>Provide a link to your planning dashboard in GitHub to review the tasks, their current status, and your schedule</w:t>
       </w:r>
       <w:r>
         <w:rPr>
@@ -1135,7 +1103,6 @@
           <w15:appearance w15:val="hidden"/>
           <w:text/>
         </w:sdtPr>
-        <w:sdtEndPr/>
         <w:sdtContent>
           <w:r>
             <w:rPr>
@@ -1190,43 +1157,7 @@
           <w:iCs/>
           <w:lang w:val="es-ES"/>
         </w:rPr>
-        <w:t>Acme-ANS-C2\</w:t>
-      </w:r>
-      <w:proofErr w:type="spellStart"/>
-      <w:r>
-        <w:rPr>
-          <w:i/>
-          <w:iCs/>
-          <w:lang w:val="es-ES"/>
-        </w:rPr>
-        <w:t>reports</w:t>
-      </w:r>
-      <w:proofErr w:type="spellEnd"/>
-      <w:r>
-        <w:rPr>
-          <w:i/>
-          <w:iCs/>
-          <w:lang w:val="es-ES"/>
-        </w:rPr>
-        <w:t>\C2\</w:t>
-      </w:r>
-      <w:proofErr w:type="spellStart"/>
-      <w:r>
-        <w:rPr>
-          <w:i/>
-          <w:iCs/>
-          <w:lang w:val="es-ES"/>
-        </w:rPr>
-        <w:t>Student</w:t>
-      </w:r>
-      <w:proofErr w:type="spellEnd"/>
-      <w:r>
-        <w:rPr>
-          <w:i/>
-          <w:iCs/>
-          <w:lang w:val="es-ES"/>
-        </w:rPr>
-        <w:t xml:space="preserve"> #1</w:t>
+        <w:t>Acme-ANS-C2\reports\C2\Student #1</w:t>
       </w:r>
       <w:r>
         <w:rPr>
@@ -1250,21 +1181,19 @@
         <w:rPr>
           <w:lang w:val="es-ES"/>
         </w:rPr>
-        <w:t xml:space="preserve">han sido puestas como [S01] </w:t>
-      </w:r>
-      <w:proofErr w:type="spellStart"/>
-      <w:r>
-        <w:rPr>
-          <w:lang w:val="es-ES"/>
-        </w:rPr>
-        <w:t>Task</w:t>
-      </w:r>
-      <w:proofErr w:type="spellEnd"/>
-      <w:r>
-        <w:rPr>
-          <w:lang w:val="es-ES"/>
-        </w:rPr>
-        <w:t xml:space="preserve"> XX/T1</w:t>
+        <w:t>han sido puestas como [S</w:t>
+      </w:r>
+      <w:r>
+        <w:rPr>
+          <w:lang w:val="es-ES"/>
+        </w:rPr>
+        <w:t>TUDENT 1</w:t>
+      </w:r>
+      <w:r>
+        <w:rPr>
+          <w:lang w:val="es-ES"/>
+        </w:rPr>
+        <w:t>] Task XX/T1</w:t>
       </w:r>
       <w:r>
         <w:rPr>
@@ -1276,21 +1205,19 @@
         <w:rPr>
           <w:lang w:val="es-ES"/>
         </w:rPr>
-        <w:t xml:space="preserve">, y como [S01] </w:t>
-      </w:r>
-      <w:proofErr w:type="spellStart"/>
-      <w:r>
-        <w:rPr>
-          <w:lang w:val="es-ES"/>
-        </w:rPr>
-        <w:t>Task</w:t>
-      </w:r>
-      <w:proofErr w:type="spellEnd"/>
-      <w:r>
-        <w:rPr>
-          <w:lang w:val="es-ES"/>
-        </w:rPr>
-        <w:t xml:space="preserve"> XX/R1 en cuya descripción se encuentran los comentarios que </w:t>
+        <w:t>, y como [S</w:t>
+      </w:r>
+      <w:r>
+        <w:rPr>
+          <w:lang w:val="es-ES"/>
+        </w:rPr>
+        <w:t xml:space="preserve">TUDENT </w:t>
+      </w:r>
+      <w:r>
+        <w:rPr>
+          <w:lang w:val="es-ES"/>
+        </w:rPr>
+        <w:t xml:space="preserve">1] Task XX/R1 en cuya descripción se encuentran los comentarios que </w:t>
       </w:r>
       <w:r>
         <w:rPr>
@@ -1603,7 +1530,6 @@
           <w15:appearance w15:val="hidden"/>
           <w:text/>
         </w:sdtPr>
-        <w:sdtEndPr/>
         <w:sdtContent>
           <w:r>
             <w:t xml:space="preserve">  </w:t>
@@ -2007,7 +1933,6 @@
           <w15:appearance w15:val="hidden"/>
           <w:text/>
         </w:sdtPr>
-        <w:sdtEndPr/>
         <w:sdtContent>
           <w:r>
             <w:t xml:space="preserve">  </w:t>
@@ -2110,14 +2035,7 @@
         <w:rPr>
           <w:lang w:val="en-GB"/>
         </w:rPr>
-        <w:t xml:space="preserve"> </w:t>
-      </w:r>
-      <w:proofErr w:type="gramStart"/>
-      <w:r>
-        <w:rPr>
-          <w:lang w:val="en-GB"/>
-        </w:rPr>
-        <w:t xml:space="preserve">unique </w:t>
+        <w:t xml:space="preserve"> unique </w:t>
       </w:r>
       <w:r>
         <w:rPr>
@@ -2131,16 +2049,7 @@
           <w:bCs/>
           <w:lang w:val="en-GB"/>
         </w:rPr>
-        <w:t>flight</w:t>
-      </w:r>
-      <w:proofErr w:type="gramEnd"/>
-      <w:r>
-        <w:rPr>
-          <w:b/>
-          <w:bCs/>
-          <w:lang w:val="en-GB"/>
-        </w:rPr>
-        <w:t xml:space="preserve"> number</w:t>
+        <w:t>flight number</w:t>
       </w:r>
       <w:r>
         <w:rPr>
@@ -2444,7 +2353,6 @@
           <w15:appearance w15:val="hidden"/>
           <w:text/>
         </w:sdtPr>
-        <w:sdtEndPr/>
         <w:sdtContent>
           <w:r>
             <w:t xml:space="preserve">  </w:t>
@@ -2767,7 +2675,6 @@
           <w15:appearance w15:val="hidden"/>
           <w:text/>
         </w:sdtPr>
-        <w:sdtEndPr/>
         <w:sdtContent>
           <w:r>
             <w:t xml:space="preserve">  </w:t>
@@ -2810,21 +2717,7 @@
         <w:rPr>
           <w:lang w:val="en-GB"/>
         </w:rPr>
-        <w:t xml:space="preserve">Provide a link to your planning dashboard in GitHub to review the tasks, their </w:t>
-      </w:r>
-      <w:proofErr w:type="gramStart"/>
-      <w:r>
-        <w:rPr>
-          <w:lang w:val="en-GB"/>
-        </w:rPr>
-        <w:t>current status</w:t>
-      </w:r>
-      <w:proofErr w:type="gramEnd"/>
-      <w:r>
-        <w:rPr>
-          <w:lang w:val="en-GB"/>
-        </w:rPr>
-        <w:t>, and your schedule</w:t>
+        <w:t>Provide a link to your planning dashboard in GitHub to review the tasks, their current status, and your schedule</w:t>
       </w:r>
       <w:r>
         <w:rPr>
@@ -2860,7 +2753,6 @@
           <w15:appearance w15:val="hidden"/>
           <w:text/>
         </w:sdtPr>
-        <w:sdtEndPr/>
         <w:sdtContent>
           <w:r>
             <w:rPr>
@@ -2902,7 +2794,6 @@
           <w15:appearance w15:val="hidden"/>
           <w:text/>
         </w:sdtPr>
-        <w:sdtEndPr/>
         <w:sdtContent>
           <w:r>
             <w:rPr>
@@ -2920,27 +2811,13 @@
             <w:rPr>
               <w:lang w:val="es-ES"/>
             </w:rPr>
-            <w:t xml:space="preserve">siendo una planificación incompleta (por ejemplo, faltan tareas específicas de los </w:t>
-          </w:r>
-          <w:proofErr w:type="gramStart"/>
-          <w:r>
-            <w:rPr>
-              <w:lang w:val="es-ES"/>
-            </w:rPr>
-            <w:t>estudiantes)</w:t>
+            <w:t>siendo una planificación incompleta (por ejemplo, faltan tareas específicas de los estudiantes)</w:t>
           </w:r>
           <w:r>
             <w:rPr>
               <w:lang w:val="es-ES"/>
             </w:rPr>
-            <w:t xml:space="preserve">   </w:t>
-          </w:r>
-          <w:proofErr w:type="gramEnd"/>
-          <w:r>
-            <w:rPr>
-              <w:lang w:val="es-ES"/>
-            </w:rPr>
-            <w:t xml:space="preserve"> </w:t>
+            <w:t xml:space="preserve">    </w:t>
           </w:r>
         </w:sdtContent>
       </w:sdt>
@@ -2978,77 +2855,37 @@
           <w:iCs/>
           <w:lang w:val="es-ES"/>
         </w:rPr>
-        <w:t>Acme-ANS-C2\</w:t>
-      </w:r>
-      <w:proofErr w:type="spellStart"/>
-      <w:r>
-        <w:rPr>
-          <w:i/>
-          <w:iCs/>
-          <w:lang w:val="es-ES"/>
-        </w:rPr>
-        <w:t>reports</w:t>
-      </w:r>
-      <w:proofErr w:type="spellEnd"/>
-      <w:r>
-        <w:rPr>
-          <w:i/>
-          <w:iCs/>
-          <w:lang w:val="es-ES"/>
-        </w:rPr>
-        <w:t>\C2\</w:t>
-      </w:r>
-      <w:proofErr w:type="spellStart"/>
-      <w:r>
-        <w:rPr>
-          <w:i/>
-          <w:iCs/>
-          <w:lang w:val="es-ES"/>
-        </w:rPr>
-        <w:t>Student</w:t>
-      </w:r>
-      <w:proofErr w:type="spellEnd"/>
-      <w:r>
-        <w:rPr>
-          <w:i/>
-          <w:iCs/>
-          <w:lang w:val="es-ES"/>
-        </w:rPr>
-        <w:t xml:space="preserve"> #1 </w:t>
-      </w:r>
-      <w:r>
-        <w:rPr>
-          <w:lang w:val="es-ES"/>
-        </w:rPr>
-        <w:t xml:space="preserve">en el que las tareas en los que los requisitos no se han cumplido han sido puestas como [S01] </w:t>
-      </w:r>
-      <w:proofErr w:type="spellStart"/>
-      <w:r>
-        <w:rPr>
-          <w:lang w:val="es-ES"/>
-        </w:rPr>
-        <w:t>Task</w:t>
-      </w:r>
-      <w:proofErr w:type="spellEnd"/>
-      <w:r>
-        <w:rPr>
-          <w:lang w:val="es-ES"/>
-        </w:rPr>
-        <w:t xml:space="preserve"> XX/T1 en cuya descripción se encuentran los comentarios del profesor que me ha corregido, y como [S01] </w:t>
-      </w:r>
-      <w:proofErr w:type="spellStart"/>
-      <w:r>
-        <w:rPr>
-          <w:lang w:val="es-ES"/>
-        </w:rPr>
-        <w:t>Task</w:t>
-      </w:r>
-      <w:proofErr w:type="spellEnd"/>
-      <w:r>
-        <w:rPr>
-          <w:lang w:val="es-ES"/>
-        </w:rPr>
-        <w:t xml:space="preserve"> XX/R1 en cuya descripción se encuentran los comentarios que he puesto en esta hoja de requisitos.</w:t>
+        <w:t xml:space="preserve">Acme-ANS-C2\reports\C2\Student #1 </w:t>
+      </w:r>
+      <w:r>
+        <w:rPr>
+          <w:lang w:val="es-ES"/>
+        </w:rPr>
+        <w:t>en el que las tareas en los que los requisitos no se han cumplido han sido puestas como [S</w:t>
+      </w:r>
+      <w:r>
+        <w:rPr>
+          <w:lang w:val="es-ES"/>
+        </w:rPr>
+        <w:t xml:space="preserve">TUDENT </w:t>
+      </w:r>
+      <w:r>
+        <w:rPr>
+          <w:lang w:val="es-ES"/>
+        </w:rPr>
+        <w:t>1] Task XX/T1 en cuya descripción se encuentran los comentarios del profesor que me ha corregido, y como [S</w:t>
+      </w:r>
+      <w:r>
+        <w:rPr>
+          <w:lang w:val="es-ES"/>
+        </w:rPr>
+        <w:t xml:space="preserve">TUDENT </w:t>
+      </w:r>
+      <w:r>
+        <w:rPr>
+          <w:lang w:val="es-ES"/>
+        </w:rPr>
+        <w:t>1] Task XX/R1 en cuya descripción se encuentran los comentarios que he puesto en esta hoja de requisitos.</w:t>
       </w:r>
     </w:p>
     <w:p>
@@ -3246,15 +3083,7 @@
         <w:t xml:space="preserve">Flights </w:t>
       </w:r>
       <w:r>
-        <w:t xml:space="preserve">can be updated or deleted </w:t>
-      </w:r>
-      <w:proofErr w:type="gramStart"/>
-      <w:r>
-        <w:t>as long as</w:t>
-      </w:r>
-      <w:proofErr w:type="gramEnd"/>
-      <w:r>
-        <w:t xml:space="preserve"> they have not been published</w:t>
+        <w:t>can be updated or deleted as long as they have not been published</w:t>
       </w:r>
       <w:r>
         <w:t xml:space="preserve">. </w:t>
@@ -3305,7 +3134,6 @@
           <w15:appearance w15:val="hidden"/>
           <w:text/>
         </w:sdtPr>
-        <w:sdtEndPr/>
         <w:sdtContent>
           <w:r>
             <w:rPr>
@@ -3332,16 +3160,8 @@
         <w:rPr>
           <w:lang w:val="es-ES"/>
         </w:rPr>
-        <w:t>/</w:t>
-      </w:r>
-      <w:proofErr w:type="spellStart"/>
-      <w:r>
-        <w:rPr>
-          <w:lang w:val="es-ES"/>
-        </w:rPr>
-        <w:t>actualizacion</w:t>
-      </w:r>
-      <w:proofErr w:type="spellEnd"/>
+        <w:t>/actualizacion</w:t>
+      </w:r>
       <w:r>
         <w:rPr>
           <w:lang w:val="es-ES"/>
@@ -3598,49 +3418,7 @@
         <w:rPr>
           <w:lang w:val="es-ES"/>
         </w:rPr>
-        <w:t>Consulto la URL y que aparece en el comando “</w:t>
-      </w:r>
-      <w:proofErr w:type="gramStart"/>
-      <w:r>
-        <w:rPr>
-          <w:lang w:val="es-ES"/>
-        </w:rPr>
-        <w:t>show</w:t>
-      </w:r>
-      <w:proofErr w:type="gramEnd"/>
-      <w:r>
-        <w:rPr>
-          <w:lang w:val="es-ES"/>
-        </w:rPr>
-        <w:t xml:space="preserve">” y compruebo que el vuelo tiene como id el número 605.  Ahora solicito la </w:t>
-      </w:r>
-      <w:proofErr w:type="spellStart"/>
-      <w:r>
-        <w:rPr>
-          <w:lang w:val="es-ES"/>
-        </w:rPr>
-        <w:t>feature</w:t>
-      </w:r>
-      <w:proofErr w:type="spellEnd"/>
-      <w:r>
-        <w:rPr>
-          <w:lang w:val="es-ES"/>
-        </w:rPr>
-        <w:t xml:space="preserve"> para añadir un nuevo </w:t>
-      </w:r>
-      <w:proofErr w:type="spellStart"/>
-      <w:r>
-        <w:rPr>
-          <w:lang w:val="es-ES"/>
-        </w:rPr>
-        <w:t>leg</w:t>
-      </w:r>
-      <w:proofErr w:type="spellEnd"/>
-      <w:r>
-        <w:rPr>
-          <w:lang w:val="es-ES"/>
-        </w:rPr>
-        <w:t xml:space="preserve"> a ese vuelo mediante la URL  </w:t>
+        <w:t xml:space="preserve">Consulto la URL y que aparece en el comando “show” y compruebo que el vuelo tiene como id el número 605.  Ahora solicito la feature para añadir un nuevo leg a ese vuelo mediante la URL  </w:t>
       </w:r>
       <w:hyperlink r:id="rId9" w:history="1">
         <w:r>
@@ -4063,21 +3841,7 @@
         <w:rPr>
           <w:lang w:val="es-ES"/>
         </w:rPr>
-        <w:t xml:space="preserve"> y de si hay </w:t>
-      </w:r>
-      <w:proofErr w:type="spellStart"/>
-      <w:r>
-        <w:rPr>
-          <w:lang w:val="es-ES"/>
-        </w:rPr>
-        <w:t>legs</w:t>
-      </w:r>
-      <w:proofErr w:type="spellEnd"/>
-      <w:r>
-        <w:rPr>
-          <w:lang w:val="es-ES"/>
-        </w:rPr>
-        <w:t xml:space="preserve"> publicados y los aeropuertos no son consecutivos, no se puede modificar el atributo selfTransfer</w:t>
+        <w:t xml:space="preserve"> y de si hay legs publicados y los aeropuertos no son consecutivos, no se puede modificar el atributo selfTransfer</w:t>
       </w:r>
     </w:p>
     <w:p>
@@ -4107,23 +3871,8 @@
         <w:rPr>
           <w:lang w:val="es-ES"/>
         </w:rPr>
-        <w:t xml:space="preserve"> y de si hay </w:t>
-      </w:r>
-      <w:proofErr w:type="spellStart"/>
-      <w:r>
-        <w:rPr>
-          <w:lang w:val="es-ES"/>
-        </w:rPr>
-        <w:t>legs</w:t>
-      </w:r>
-      <w:proofErr w:type="spellEnd"/>
-      <w:r>
-        <w:rPr>
-          <w:lang w:val="es-ES"/>
-        </w:rPr>
-        <w:t xml:space="preserve"> publicados y los aeropuertos no son consecutivos, no se puede modificar el atributo </w:t>
-      </w:r>
-      <w:proofErr w:type="spellStart"/>
+        <w:t xml:space="preserve"> y de si hay legs publicados y los aeropuertos no son consecutivos, no se puede modificar el atributo </w:t>
+      </w:r>
       <w:r>
         <w:rPr>
           <w:i/>
@@ -4132,7 +3881,6 @@
         </w:rPr>
         <w:t>selfTransfer</w:t>
       </w:r>
-      <w:proofErr w:type="spellEnd"/>
     </w:p>
     <w:p>
       <w:pPr>
@@ -4145,19 +3893,11 @@
           <w:lang w:val="es-ES"/>
         </w:rPr>
       </w:pPr>
-      <w:proofErr w:type="spellStart"/>
-      <w:r>
-        <w:rPr>
-          <w:lang w:val="es-ES"/>
-        </w:rPr>
-        <w:t>form.jsp</w:t>
-      </w:r>
-      <w:proofErr w:type="spellEnd"/>
-      <w:r>
-        <w:rPr>
-          <w:lang w:val="es-ES"/>
-        </w:rPr>
-        <w:t xml:space="preserve">: he eliminado la casilla de </w:t>
+      <w:r>
+        <w:rPr>
+          <w:lang w:val="es-ES"/>
+        </w:rPr>
+        <w:t xml:space="preserve">form.jsp: he eliminado la casilla de </w:t>
       </w:r>
       <w:r>
         <w:rPr>
@@ -4326,15 +4066,7 @@
         <w:t>leg</w:t>
       </w:r>
       <w:r>
-        <w:t xml:space="preserve"> </w:t>
-      </w:r>
-      <w:proofErr w:type="gramStart"/>
-      <w:r>
-        <w:t>as long as</w:t>
-      </w:r>
-      <w:proofErr w:type="gramEnd"/>
-      <w:r>
-        <w:t xml:space="preserve"> it is not published</w:t>
+        <w:t xml:space="preserve"> as long as it is not published</w:t>
       </w:r>
       <w:r>
         <w:t xml:space="preserve">. </w:t>
@@ -4361,7 +4093,6 @@
           <w15:appearance w15:val="hidden"/>
           <w:text/>
         </w:sdtPr>
-        <w:sdtEndPr/>
         <w:sdtContent>
           <w:r>
             <w:rPr>
@@ -4420,45 +4151,7 @@
         <w:rPr>
           <w:lang w:val="es-ES"/>
         </w:rPr>
-        <w:t xml:space="preserve">: se ha solucionado el error por el cual se </w:t>
-      </w:r>
-      <w:r>
-        <w:rPr>
-          <w:lang w:val="es-ES"/>
-        </w:rPr>
-        <w:t>podía</w:t>
-      </w:r>
-      <w:r>
-        <w:rPr>
-          <w:lang w:val="es-ES"/>
-        </w:rPr>
-        <w:t xml:space="preserve"> crear un tramo cuando el vuelo ya estaba publicado, ahora al intentar el hacking salta el </w:t>
-      </w:r>
-      <w:proofErr w:type="spellStart"/>
-      <w:r>
-        <w:rPr>
-          <w:lang w:val="es-ES"/>
-        </w:rPr>
-        <w:t>authorise</w:t>
-      </w:r>
-      <w:proofErr w:type="spellEnd"/>
-      <w:r>
-        <w:rPr>
-          <w:lang w:val="es-ES"/>
-        </w:rPr>
-        <w:t xml:space="preserve">, y se ha eliminado el requisito de marcar la casilla de </w:t>
-      </w:r>
-      <w:r>
-        <w:rPr>
-          <w:lang w:val="es-ES"/>
-        </w:rPr>
-        <w:t>confirmación</w:t>
-      </w:r>
-      <w:r>
-        <w:rPr>
-          <w:lang w:val="es-ES"/>
-        </w:rPr>
-        <w:t xml:space="preserve"> para crear un tramo</w:t>
+        <w:t>: se ha solucionado el error por el cual se podía crear un tramo cuando el vuelo ya estaba publicado, ahora al intentar el hacking salta el authorise, y se ha eliminado el requisito de marcar la casilla de confirmación para crear un tramo</w:t>
       </w:r>
     </w:p>
     <w:p>
@@ -4484,21 +4177,8 @@
         <w:rPr>
           <w:lang w:val="es-ES"/>
         </w:rPr>
-        <w:t xml:space="preserve">: se ha eliminado el requisito de marcar la casilla de </w:t>
-      </w:r>
-      <w:r>
-        <w:rPr>
-          <w:lang w:val="es-ES"/>
-        </w:rPr>
-        <w:t>confirmación</w:t>
-      </w:r>
-      <w:r>
-        <w:rPr>
-          <w:lang w:val="es-ES"/>
-        </w:rPr>
-        <w:t xml:space="preserve"> para publicar un tramo y el requisito de que los aeropuertos deban ser cuando el atributo </w:t>
-      </w:r>
-      <w:proofErr w:type="spellStart"/>
+        <w:t>: se ha eliminado el requisito de marcar la casilla de confirmación para publicar un tramo y el requisito de que los aeropuertos deban ser cuando el atributo </w:t>
+      </w:r>
       <w:r>
         <w:rPr>
           <w:i/>
@@ -4507,7 +4187,6 @@
         </w:rPr>
         <w:t>selfTransfer</w:t>
       </w:r>
-      <w:proofErr w:type="spellEnd"/>
       <w:r>
         <w:rPr>
           <w:lang w:val="es-ES"/>
@@ -4538,19 +4217,7 @@
         <w:rPr>
           <w:lang w:val="es-ES"/>
         </w:rPr>
-        <w:t xml:space="preserve">: se ha eliminado el requisito de marcar la casilla de </w:t>
-      </w:r>
-      <w:r>
-        <w:rPr>
-          <w:lang w:val="es-ES"/>
-        </w:rPr>
-        <w:t>confirmación</w:t>
-      </w:r>
-      <w:r>
-        <w:rPr>
-          <w:lang w:val="es-ES"/>
-        </w:rPr>
-        <w:t xml:space="preserve"> para actualizar un tramo</w:t>
+        <w:t>: se ha eliminado el requisito de marcar la casilla de confirmación para actualizar un tramo</w:t>
       </w:r>
     </w:p>
     <w:p>
@@ -4564,7 +4231,6 @@
           <w:lang w:val="es-ES"/>
         </w:rPr>
       </w:pPr>
-      <w:proofErr w:type="spellStart"/>
       <w:r>
         <w:rPr>
           <w:b/>
@@ -4573,24 +4239,11 @@
         </w:rPr>
         <w:t>form.jsp</w:t>
       </w:r>
-      <w:proofErr w:type="spellEnd"/>
-      <w:r>
-        <w:rPr>
-          <w:lang w:val="es-ES"/>
-        </w:rPr>
-        <w:t xml:space="preserve">: he eliminado la casilla de </w:t>
-      </w:r>
-      <w:r>
-        <w:rPr>
-          <w:lang w:val="es-ES"/>
-        </w:rPr>
-        <w:t>verificación</w:t>
-      </w:r>
-      <w:r>
-        <w:rPr>
-          <w:lang w:val="es-ES"/>
-        </w:rPr>
-        <w:t xml:space="preserve"> del formulario</w:t>
+      <w:r>
+        <w:rPr>
+          <w:lang w:val="es-ES"/>
+        </w:rPr>
+        <w:t>: he eliminado la casilla de verificación del formulario</w:t>
       </w:r>
     </w:p>
     <w:p>
@@ -4598,12 +4251,12 @@
         <w:pStyle w:val="Comment-Student"/>
         <w:ind w:left="360"/>
         <w:rPr>
-          <w:lang w:val="es-ES"/>
-        </w:rPr>
-      </w:pPr>
-      <w:r>
-        <w:rPr>
-          <w:lang w:val="es-ES"/>
+          <w:lang w:val="en-US"/>
+        </w:rPr>
+      </w:pPr>
+      <w:r>
+        <w:rPr>
+          <w:lang w:val="en-US"/>
         </w:rPr>
         <w:t>Tiempo total: 63 minutos</w:t>
       </w:r>
@@ -4703,21 +4356,7 @@
         <w:rPr>
           <w:lang w:val="en-GB"/>
         </w:rPr>
-        <w:t xml:space="preserve">Provide a link to your planning dashboard in GitHub to review the tasks, their </w:t>
-      </w:r>
-      <w:proofErr w:type="gramStart"/>
-      <w:r>
-        <w:rPr>
-          <w:lang w:val="en-GB"/>
-        </w:rPr>
-        <w:t>current status</w:t>
-      </w:r>
-      <w:proofErr w:type="gramEnd"/>
-      <w:r>
-        <w:rPr>
-          <w:lang w:val="en-GB"/>
-        </w:rPr>
-        <w:t>, and your schedule</w:t>
+        <w:t>Provide a link to your planning dashboard in GitHub to review the tasks, their current status, and your schedule</w:t>
       </w:r>
       <w:r>
         <w:rPr>
@@ -4747,7 +4386,6 @@
           <w15:appearance w15:val="hidden"/>
           <w:text/>
         </w:sdtPr>
-        <w:sdtEndPr/>
         <w:sdtContent>
           <w:r>
             <w:rPr>
@@ -4808,77 +4446,37 @@
           <w:iCs/>
           <w:lang w:val="es-ES"/>
         </w:rPr>
-        <w:t>Acme-ANS-C2\</w:t>
-      </w:r>
-      <w:proofErr w:type="spellStart"/>
-      <w:r>
-        <w:rPr>
-          <w:i/>
-          <w:iCs/>
-          <w:lang w:val="es-ES"/>
-        </w:rPr>
-        <w:t>reports</w:t>
-      </w:r>
-      <w:proofErr w:type="spellEnd"/>
-      <w:r>
-        <w:rPr>
-          <w:i/>
-          <w:iCs/>
-          <w:lang w:val="es-ES"/>
-        </w:rPr>
-        <w:t>\C2\</w:t>
-      </w:r>
-      <w:proofErr w:type="spellStart"/>
-      <w:r>
-        <w:rPr>
-          <w:i/>
-          <w:iCs/>
-          <w:lang w:val="es-ES"/>
-        </w:rPr>
-        <w:t>Student</w:t>
-      </w:r>
-      <w:proofErr w:type="spellEnd"/>
-      <w:r>
-        <w:rPr>
-          <w:i/>
-          <w:iCs/>
-          <w:lang w:val="es-ES"/>
-        </w:rPr>
-        <w:t xml:space="preserve"> #1 </w:t>
-      </w:r>
-      <w:r>
-        <w:rPr>
-          <w:lang w:val="es-ES"/>
-        </w:rPr>
-        <w:t xml:space="preserve">en el que las tareas en los que los requisitos no se han cumplido han sido puestas como [S01] </w:t>
-      </w:r>
-      <w:proofErr w:type="spellStart"/>
-      <w:r>
-        <w:rPr>
-          <w:lang w:val="es-ES"/>
-        </w:rPr>
-        <w:t>Task</w:t>
-      </w:r>
-      <w:proofErr w:type="spellEnd"/>
-      <w:r>
-        <w:rPr>
-          <w:lang w:val="es-ES"/>
-        </w:rPr>
-        <w:t xml:space="preserve"> XX/T1 en cuya descripción se encuentran los comentarios del profesor que me ha corregido, y como [S01] </w:t>
-      </w:r>
-      <w:proofErr w:type="spellStart"/>
-      <w:r>
-        <w:rPr>
-          <w:lang w:val="es-ES"/>
-        </w:rPr>
-        <w:t>Task</w:t>
-      </w:r>
-      <w:proofErr w:type="spellEnd"/>
-      <w:r>
-        <w:rPr>
-          <w:lang w:val="es-ES"/>
-        </w:rPr>
-        <w:t xml:space="preserve"> XX/R1 en cuya descripción se encuentran los comentarios que he puesto en esta hoja de requisitos.</w:t>
+        <w:t xml:space="preserve">Acme-ANS-C2\reports\C2\Student #1 </w:t>
+      </w:r>
+      <w:r>
+        <w:rPr>
+          <w:lang w:val="es-ES"/>
+        </w:rPr>
+        <w:t>en el que las tareas en los que los requisitos no se han cumplido han sido puestas como [S</w:t>
+      </w:r>
+      <w:r>
+        <w:rPr>
+          <w:lang w:val="es-ES"/>
+        </w:rPr>
+        <w:t xml:space="preserve">TUDENT </w:t>
+      </w:r>
+      <w:r>
+        <w:rPr>
+          <w:lang w:val="es-ES"/>
+        </w:rPr>
+        <w:t>1] Task XX/T1 en cuya descripción se encuentran los comentarios del profesor que me ha corregido, y como [S</w:t>
+      </w:r>
+      <w:r>
+        <w:rPr>
+          <w:lang w:val="es-ES"/>
+        </w:rPr>
+        <w:t xml:space="preserve">TUDENT </w:t>
+      </w:r>
+      <w:r>
+        <w:rPr>
+          <w:lang w:val="es-ES"/>
+        </w:rPr>
+        <w:t>1] Task XX/R1 en cuya descripción se encuentran los comentarios que he puesto en esta hoja de requisitos.</w:t>
       </w:r>
     </w:p>
     <w:p>
@@ -4975,7 +4573,6 @@
           <w15:appearance w15:val="hidden"/>
           <w:text/>
         </w:sdtPr>
-        <w:sdtEndPr/>
         <w:sdtContent>
           <w:r>
             <w:rPr>
@@ -4996,27 +4593,13 @@
         <w:rPr>
           <w:lang w:val="es-ES"/>
         </w:rPr>
-        <w:t>El índice para “</w:t>
-      </w:r>
-      <w:proofErr w:type="spellStart"/>
-      <w:r>
-        <w:rPr>
-          <w:lang w:val="es-ES"/>
-        </w:rPr>
-        <w:t>f</w:t>
-      </w:r>
-      <w:r>
-        <w:rPr>
-          <w:lang w:val="es-ES"/>
-        </w:rPr>
-        <w:t>lightNumber</w:t>
-      </w:r>
-      <w:proofErr w:type="spellEnd"/>
-      <w:r>
-        <w:rPr>
-          <w:lang w:val="es-ES"/>
-        </w:rPr>
-        <w:t>” está duplicado:</w:t>
+        <w:t>El índice para “f</w:t>
+      </w:r>
+      <w:r>
+        <w:rPr>
+          <w:lang w:val="es-ES"/>
+        </w:rPr>
+        <w:t>lightNumber” está duplicado:</w:t>
       </w:r>
     </w:p>
     <w:p>
@@ -5150,23 +4733,7 @@
           <w:rFonts w:asciiTheme="majorHAnsi" w:hAnsiTheme="majorHAnsi" w:cstheme="majorHAnsi"/>
           <w:lang w:val="es-ES"/>
         </w:rPr>
-        <w:t xml:space="preserve">El estudiante podrá fácilmente encontrar el resto de </w:t>
-      </w:r>
-      <w:proofErr w:type="gramStart"/>
-      <w:r>
-        <w:rPr>
-          <w:rFonts w:asciiTheme="majorHAnsi" w:hAnsiTheme="majorHAnsi" w:cstheme="majorHAnsi"/>
-          <w:lang w:val="es-ES"/>
-        </w:rPr>
-        <w:t>índices</w:t>
-      </w:r>
-      <w:proofErr w:type="gramEnd"/>
-      <w:r>
-        <w:rPr>
-          <w:rFonts w:asciiTheme="majorHAnsi" w:hAnsiTheme="majorHAnsi" w:cstheme="majorHAnsi"/>
-          <w:lang w:val="es-ES"/>
-        </w:rPr>
-        <w:t xml:space="preserve"> que pueden faltar siguiendo la metodología estudiada.</w:t>
+        <w:t>El estudiante podrá fácilmente encontrar el resto de índices que pueden faltar siguiendo la metodología estudiada.</w:t>
       </w:r>
     </w:p>
     <w:p>
@@ -5194,7 +4761,6 @@
         </w:rPr>
         <w:t>: se ha eliminado el índice repetido del atributo </w:t>
       </w:r>
-      <w:proofErr w:type="spellStart"/>
       <w:r>
         <w:rPr>
           <w:i/>
@@ -5203,42 +4769,12 @@
         </w:rPr>
         <w:t>flightNumber</w:t>
       </w:r>
-      <w:proofErr w:type="spellEnd"/>
-      <w:r>
-        <w:rPr>
-          <w:lang w:val="es-ES"/>
-        </w:rPr>
-        <w:t xml:space="preserve"> y he añadido el resto de </w:t>
-      </w:r>
-      <w:proofErr w:type="spellStart"/>
-      <w:r>
-        <w:rPr>
-          <w:lang w:val="es-ES"/>
-        </w:rPr>
-        <w:t>indices</w:t>
-      </w:r>
-      <w:proofErr w:type="spellEnd"/>
-      <w:r>
-        <w:rPr>
-          <w:lang w:val="es-ES"/>
-        </w:rPr>
-        <w:t xml:space="preserve"> que faltaban por añadir de otras </w:t>
-      </w:r>
-      <w:proofErr w:type="spellStart"/>
-      <w:r>
-        <w:rPr>
-          <w:lang w:val="es-ES"/>
-        </w:rPr>
-        <w:t>features</w:t>
-      </w:r>
-      <w:proofErr w:type="spellEnd"/>
-      <w:r>
-        <w:rPr>
-          <w:lang w:val="es-ES"/>
-        </w:rPr>
-        <w:t xml:space="preserve"> que utilizan </w:t>
-      </w:r>
-      <w:proofErr w:type="spellStart"/>
+      <w:r>
+        <w:rPr>
+          <w:lang w:val="es-ES"/>
+        </w:rPr>
+        <w:t> y he añadido el resto de indices que faltaban por añadir de otras features que utilizan </w:t>
+      </w:r>
       <w:r>
         <w:rPr>
           <w:i/>
@@ -5247,40 +4783,11 @@
         </w:rPr>
         <w:t>Leg</w:t>
       </w:r>
-      <w:proofErr w:type="spellEnd"/>
-      <w:r>
-        <w:rPr>
-          <w:lang w:val="es-ES"/>
-        </w:rPr>
-        <w:t xml:space="preserve"> aparte de las </w:t>
-      </w:r>
-      <w:proofErr w:type="spellStart"/>
-      <w:r>
-        <w:rPr>
-          <w:lang w:val="es-ES"/>
-        </w:rPr>
-        <w:t>mias</w:t>
-      </w:r>
-      <w:proofErr w:type="spellEnd"/>
-      <w:r>
-        <w:rPr>
-          <w:lang w:val="es-ES"/>
-        </w:rPr>
-        <w:t xml:space="preserve"> mediante la </w:t>
-      </w:r>
-      <w:proofErr w:type="spellStart"/>
-      <w:r>
-        <w:rPr>
-          <w:lang w:val="es-ES"/>
-        </w:rPr>
-        <w:t>busqueda</w:t>
-      </w:r>
-      <w:proofErr w:type="spellEnd"/>
-      <w:r>
-        <w:rPr>
-          <w:lang w:val="es-ES"/>
-        </w:rPr>
-        <w:t> </w:t>
+      <w:r>
+        <w:rPr>
+          <w:lang w:val="es-ES"/>
+        </w:rPr>
+        <w:t> aparte de las mias mediante la busqueda </w:t>
       </w:r>
       <w:r>
         <w:rPr>
@@ -5288,18 +4795,8 @@
           <w:iCs/>
           <w:lang w:val="es-ES"/>
         </w:rPr>
-        <w:t xml:space="preserve">FROM </w:t>
-      </w:r>
-      <w:proofErr w:type="spellStart"/>
-      <w:r>
-        <w:rPr>
-          <w:i/>
-          <w:iCs/>
-          <w:lang w:val="es-ES"/>
-        </w:rPr>
-        <w:t>Leg</w:t>
-      </w:r>
-      <w:proofErr w:type="spellEnd"/>
+        <w:t>FROM Leg</w:t>
+      </w:r>
       <w:r>
         <w:rPr>
           <w:lang w:val="es-ES"/>
@@ -5312,12 +4809,12 @@
         <w:pStyle w:val="Comment-Student"/>
         <w:ind w:left="360"/>
         <w:rPr>
-          <w:lang w:val="es-ES"/>
-        </w:rPr>
-      </w:pPr>
-      <w:r>
-        <w:rPr>
-          <w:lang w:val="es-ES"/>
+          <w:lang w:val="en-US"/>
+        </w:rPr>
+      </w:pPr>
+      <w:r>
+        <w:rPr>
+          <w:lang w:val="en-US"/>
         </w:rPr>
         <w:t>Tiempo total: 16 minutos</w:t>
       </w:r>
@@ -5465,7 +4962,6 @@
           <w15:appearance w15:val="hidden"/>
           <w:text/>
         </w:sdtPr>
-        <w:sdtEndPr/>
         <w:sdtContent>
           <w:r>
             <w:rPr>
@@ -5486,49 +4982,7 @@
         <w:rPr>
           <w:lang w:val="es-ES"/>
         </w:rPr>
-        <w:t xml:space="preserve">OJO: pruebas incompletas en </w:t>
-      </w:r>
-      <w:proofErr w:type="gramStart"/>
-      <w:r>
-        <w:rPr>
-          <w:lang w:val="es-ES"/>
-        </w:rPr>
-        <w:t>manager</w:t>
-      </w:r>
-      <w:proofErr w:type="gramEnd"/>
-      <w:r>
-        <w:rPr>
-          <w:lang w:val="es-ES"/>
-        </w:rPr>
-        <w:t>/</w:t>
-      </w:r>
-      <w:proofErr w:type="spellStart"/>
-      <w:r>
-        <w:rPr>
-          <w:lang w:val="es-ES"/>
-        </w:rPr>
-        <w:t>flight</w:t>
-      </w:r>
-      <w:proofErr w:type="spellEnd"/>
-      <w:r>
-        <w:rPr>
-          <w:lang w:val="es-ES"/>
-        </w:rPr>
-        <w:t>/</w:t>
-      </w:r>
-      <w:proofErr w:type="spellStart"/>
-      <w:r>
-        <w:rPr>
-          <w:lang w:val="es-ES"/>
-        </w:rPr>
-        <w:t>publish</w:t>
-      </w:r>
-      <w:proofErr w:type="spellEnd"/>
-      <w:r>
-        <w:rPr>
-          <w:lang w:val="es-ES"/>
-        </w:rPr>
-        <w:t>.</w:t>
+        <w:t>OJO: pruebas incompletas en manager/flight/publish.</w:t>
       </w:r>
       <w:r>
         <w:rPr>
@@ -5555,25 +5009,7 @@
           <w:bCs/>
           <w:lang w:val="es-ES"/>
         </w:rPr>
-        <w:t>create2.hack (</w:t>
-      </w:r>
-      <w:proofErr w:type="spellStart"/>
-      <w:r>
-        <w:rPr>
-          <w:b/>
-          <w:bCs/>
-          <w:lang w:val="es-ES"/>
-        </w:rPr>
-        <w:t>Leg</w:t>
-      </w:r>
-      <w:proofErr w:type="spellEnd"/>
-      <w:r>
-        <w:rPr>
-          <w:b/>
-          <w:bCs/>
-          <w:lang w:val="es-ES"/>
-        </w:rPr>
-        <w:t>)</w:t>
+        <w:t>create2.hack (Leg)</w:t>
       </w:r>
       <w:r>
         <w:rPr>
@@ -5599,43 +5035,13 @@
           <w:bCs/>
           <w:lang w:val="es-ES"/>
         </w:rPr>
-        <w:t>create2.safe (</w:t>
-      </w:r>
-      <w:proofErr w:type="spellStart"/>
-      <w:r>
-        <w:rPr>
-          <w:b/>
-          <w:bCs/>
-          <w:lang w:val="es-ES"/>
-        </w:rPr>
-        <w:t>Leg</w:t>
-      </w:r>
-      <w:proofErr w:type="spellEnd"/>
-      <w:r>
-        <w:rPr>
-          <w:b/>
-          <w:bCs/>
-          <w:lang w:val="es-ES"/>
-        </w:rPr>
-        <w:t>)</w:t>
-      </w:r>
-      <w:r>
-        <w:rPr>
-          <w:lang w:val="es-ES"/>
-        </w:rPr>
-        <w:t xml:space="preserve">: </w:t>
-      </w:r>
-      <w:r>
-        <w:rPr>
-          <w:lang w:val="es-ES"/>
-        </w:rPr>
-        <w:t>restricción</w:t>
-      </w:r>
-      <w:r>
-        <w:rPr>
-          <w:lang w:val="es-ES"/>
-        </w:rPr>
-        <w:t xml:space="preserve"> de cuando el aeropuerto de salida y llegada es el mismo</w:t>
+        <w:t>create2.safe (Leg)</w:t>
+      </w:r>
+      <w:r>
+        <w:rPr>
+          <w:lang w:val="es-ES"/>
+        </w:rPr>
+        <w:t>: restricción de cuando el aeropuerto de salida y llegada es el mismo</w:t>
       </w:r>
     </w:p>
     <w:p>
@@ -5649,45 +5055,19 @@
           <w:lang w:val="es-ES"/>
         </w:rPr>
       </w:pPr>
-      <w:proofErr w:type="spellStart"/>
-      <w:proofErr w:type="gramStart"/>
       <w:r>
         <w:rPr>
           <w:b/>
           <w:bCs/>
           <w:lang w:val="es-ES"/>
         </w:rPr>
-        <w:t>create.safe</w:t>
-      </w:r>
-      <w:proofErr w:type="spellEnd"/>
-      <w:proofErr w:type="gramEnd"/>
-      <w:r>
-        <w:rPr>
-          <w:b/>
-          <w:bCs/>
-          <w:lang w:val="es-ES"/>
-        </w:rPr>
-        <w:t xml:space="preserve"> (Flight)</w:t>
-      </w:r>
-      <w:r>
-        <w:rPr>
-          <w:lang w:val="es-ES"/>
-        </w:rPr>
-        <w:t xml:space="preserve">: he tenido que volver a hacer </w:t>
-      </w:r>
-      <w:proofErr w:type="gramStart"/>
-      <w:r>
-        <w:rPr>
-          <w:lang w:val="es-ES"/>
-        </w:rPr>
-        <w:t>los test</w:t>
-      </w:r>
-      <w:proofErr w:type="gramEnd"/>
-      <w:r>
-        <w:rPr>
-          <w:lang w:val="es-ES"/>
-        </w:rPr>
-        <w:t xml:space="preserve"> de la clase </w:t>
+        <w:t>create.safe (Flight)</w:t>
+      </w:r>
+      <w:r>
+        <w:rPr>
+          <w:lang w:val="es-ES"/>
+        </w:rPr>
+        <w:t>: he tenido que volver a hacer los test de la clase </w:t>
       </w:r>
       <w:r>
         <w:rPr>
@@ -5701,25 +5081,7 @@
         <w:rPr>
           <w:lang w:val="es-ES"/>
         </w:rPr>
-        <w:t xml:space="preserve"> debido a la </w:t>
-      </w:r>
-      <w:r>
-        <w:rPr>
-          <w:lang w:val="es-ES"/>
-        </w:rPr>
-        <w:t>eliminación</w:t>
-      </w:r>
-      <w:r>
-        <w:rPr>
-          <w:lang w:val="es-ES"/>
-        </w:rPr>
-        <w:t xml:space="preserve"> de la casilla de </w:t>
-      </w:r>
-      <w:r>
-        <w:rPr>
-          <w:lang w:val="es-ES"/>
-        </w:rPr>
-        <w:t>confirmación</w:t>
+        <w:t> debido a la eliminación de la casilla de confirmación</w:t>
       </w:r>
     </w:p>
     <w:p>
@@ -5733,63 +5095,19 @@
           <w:lang w:val="es-ES"/>
         </w:rPr>
       </w:pPr>
-      <w:proofErr w:type="spellStart"/>
-      <w:proofErr w:type="gramStart"/>
       <w:r>
         <w:rPr>
           <w:b/>
           <w:bCs/>
           <w:lang w:val="es-ES"/>
         </w:rPr>
-        <w:t>create.safe</w:t>
-      </w:r>
-      <w:proofErr w:type="spellEnd"/>
-      <w:proofErr w:type="gramEnd"/>
-      <w:r>
-        <w:rPr>
-          <w:b/>
-          <w:bCs/>
-          <w:lang w:val="es-ES"/>
-        </w:rPr>
-        <w:t xml:space="preserve"> (</w:t>
-      </w:r>
-      <w:proofErr w:type="spellStart"/>
-      <w:r>
-        <w:rPr>
-          <w:b/>
-          <w:bCs/>
-          <w:lang w:val="es-ES"/>
-        </w:rPr>
-        <w:t>Leg</w:t>
-      </w:r>
-      <w:proofErr w:type="spellEnd"/>
-      <w:r>
-        <w:rPr>
-          <w:b/>
-          <w:bCs/>
-          <w:lang w:val="es-ES"/>
-        </w:rPr>
-        <w:t>)</w:t>
-      </w:r>
-      <w:r>
-        <w:rPr>
-          <w:lang w:val="es-ES"/>
-        </w:rPr>
-        <w:t xml:space="preserve">: he tenido que volver a hacer </w:t>
-      </w:r>
-      <w:proofErr w:type="gramStart"/>
-      <w:r>
-        <w:rPr>
-          <w:lang w:val="es-ES"/>
-        </w:rPr>
-        <w:t>los test</w:t>
-      </w:r>
-      <w:proofErr w:type="gramEnd"/>
-      <w:r>
-        <w:rPr>
-          <w:lang w:val="es-ES"/>
-        </w:rPr>
-        <w:t xml:space="preserve"> de la clase </w:t>
+        <w:t>create.safe (Leg)</w:t>
+      </w:r>
+      <w:r>
+        <w:rPr>
+          <w:lang w:val="es-ES"/>
+        </w:rPr>
+        <w:t>: he tenido que volver a hacer los test de la clase </w:t>
       </w:r>
       <w:r>
         <w:rPr>
@@ -5803,25 +5121,7 @@
         <w:rPr>
           <w:lang w:val="es-ES"/>
         </w:rPr>
-        <w:t xml:space="preserve"> debido a la </w:t>
-      </w:r>
-      <w:r>
-        <w:rPr>
-          <w:lang w:val="es-ES"/>
-        </w:rPr>
-        <w:t>eliminación</w:t>
-      </w:r>
-      <w:r>
-        <w:rPr>
-          <w:lang w:val="es-ES"/>
-        </w:rPr>
-        <w:t xml:space="preserve"> de la casilla de </w:t>
-      </w:r>
-      <w:r>
-        <w:rPr>
-          <w:lang w:val="es-ES"/>
-        </w:rPr>
-        <w:t>confirmación</w:t>
+        <w:t> debido a la eliminación de la casilla de confirmación</w:t>
       </w:r>
     </w:p>
     <w:p>
@@ -5847,31 +5147,7 @@
         <w:rPr>
           <w:lang w:val="es-ES"/>
         </w:rPr>
-        <w:t xml:space="preserve">: he borrado algunas </w:t>
-      </w:r>
-      <w:r>
-        <w:rPr>
-          <w:lang w:val="es-ES"/>
-        </w:rPr>
-        <w:t>líneas</w:t>
-      </w:r>
-      <w:r>
-        <w:rPr>
-          <w:lang w:val="es-ES"/>
-        </w:rPr>
-        <w:t xml:space="preserve"> de </w:t>
-      </w:r>
-      <w:r>
-        <w:rPr>
-          <w:lang w:val="es-ES"/>
-        </w:rPr>
-        <w:t>código</w:t>
-      </w:r>
-      <w:r>
-        <w:rPr>
-          <w:lang w:val="es-ES"/>
-        </w:rPr>
-        <w:t xml:space="preserve"> que ya no se utilizan</w:t>
+        <w:t>: he borrado algunas líneas de código que ya no se utilizan</w:t>
       </w:r>
     </w:p>
     <w:p>
@@ -5923,19 +5199,7 @@
         <w:rPr>
           <w:lang w:val="es-ES"/>
         </w:rPr>
-        <w:t xml:space="preserve">: he borrado una </w:t>
-      </w:r>
-      <w:r>
-        <w:rPr>
-          <w:lang w:val="es-ES"/>
-        </w:rPr>
-        <w:t>condición</w:t>
-      </w:r>
-      <w:r>
-        <w:rPr>
-          <w:lang w:val="es-ES"/>
-        </w:rPr>
-        <w:t xml:space="preserve"> innecesaria de un condicional</w:t>
+        <w:t>: he borrado una condición innecesaria de un condicional</w:t>
       </w:r>
     </w:p>
     <w:p>
@@ -5955,43 +5219,13 @@
           <w:bCs/>
           <w:lang w:val="es-ES"/>
         </w:rPr>
-        <w:t>publish2.safe (</w:t>
-      </w:r>
-      <w:proofErr w:type="spellStart"/>
-      <w:r>
-        <w:rPr>
-          <w:b/>
-          <w:bCs/>
-          <w:lang w:val="es-ES"/>
-        </w:rPr>
-        <w:t>Leg</w:t>
-      </w:r>
-      <w:proofErr w:type="spellEnd"/>
-      <w:r>
-        <w:rPr>
-          <w:b/>
-          <w:bCs/>
-          <w:lang w:val="es-ES"/>
-        </w:rPr>
-        <w:t>)</w:t>
-      </w:r>
-      <w:r>
-        <w:rPr>
-          <w:lang w:val="es-ES"/>
-        </w:rPr>
-        <w:t xml:space="preserve">: olvide verificar la </w:t>
-      </w:r>
-      <w:r>
-        <w:rPr>
-          <w:lang w:val="es-ES"/>
-        </w:rPr>
-        <w:t>restricción</w:t>
-      </w:r>
-      <w:r>
-        <w:rPr>
-          <w:lang w:val="es-ES"/>
-        </w:rPr>
-        <w:t xml:space="preserve"> de no publicar cuando los tramos se solapan</w:t>
+        <w:t>publish2.safe (Leg)</w:t>
+      </w:r>
+      <w:r>
+        <w:rPr>
+          <w:lang w:val="es-ES"/>
+        </w:rPr>
+        <w:t>: olvide verificar la restricción de no publicar cuando los tramos se solapan</w:t>
       </w:r>
     </w:p>
     <w:p>
@@ -6005,45 +5239,19 @@
           <w:lang w:val="es-ES"/>
         </w:rPr>
       </w:pPr>
-      <w:proofErr w:type="spellStart"/>
-      <w:proofErr w:type="gramStart"/>
       <w:r>
         <w:rPr>
           <w:b/>
           <w:bCs/>
           <w:lang w:val="es-ES"/>
         </w:rPr>
-        <w:t>publish.safe</w:t>
-      </w:r>
-      <w:proofErr w:type="spellEnd"/>
-      <w:proofErr w:type="gramEnd"/>
-      <w:r>
-        <w:rPr>
-          <w:b/>
-          <w:bCs/>
-          <w:lang w:val="es-ES"/>
-        </w:rPr>
-        <w:t xml:space="preserve"> (Flight)</w:t>
-      </w:r>
-      <w:r>
-        <w:rPr>
-          <w:lang w:val="es-ES"/>
-        </w:rPr>
-        <w:t xml:space="preserve">: he tenido que volver a hacer </w:t>
-      </w:r>
-      <w:proofErr w:type="gramStart"/>
-      <w:r>
-        <w:rPr>
-          <w:lang w:val="es-ES"/>
-        </w:rPr>
-        <w:t>los test</w:t>
-      </w:r>
-      <w:proofErr w:type="gramEnd"/>
-      <w:r>
-        <w:rPr>
-          <w:lang w:val="es-ES"/>
-        </w:rPr>
-        <w:t xml:space="preserve"> de la clase </w:t>
+        <w:t>publish.safe (Flight)</w:t>
+      </w:r>
+      <w:r>
+        <w:rPr>
+          <w:lang w:val="es-ES"/>
+        </w:rPr>
+        <w:t>: he tenido que volver a hacer los test de la clase </w:t>
       </w:r>
       <w:r>
         <w:rPr>
@@ -6057,25 +5265,7 @@
         <w:rPr>
           <w:lang w:val="es-ES"/>
         </w:rPr>
-        <w:t xml:space="preserve"> debido a la </w:t>
-      </w:r>
-      <w:r>
-        <w:rPr>
-          <w:lang w:val="es-ES"/>
-        </w:rPr>
-        <w:t>eliminación</w:t>
-      </w:r>
-      <w:r>
-        <w:rPr>
-          <w:lang w:val="es-ES"/>
-        </w:rPr>
-        <w:t xml:space="preserve"> de la casilla de </w:t>
-      </w:r>
-      <w:r>
-        <w:rPr>
-          <w:lang w:val="es-ES"/>
-        </w:rPr>
-        <w:t>confirmación</w:t>
+        <w:t> debido a la eliminación de la casilla de confirmación</w:t>
       </w:r>
     </w:p>
     <w:p>
@@ -6089,63 +5279,19 @@
           <w:lang w:val="es-ES"/>
         </w:rPr>
       </w:pPr>
-      <w:proofErr w:type="spellStart"/>
-      <w:proofErr w:type="gramStart"/>
       <w:r>
         <w:rPr>
           <w:b/>
           <w:bCs/>
           <w:lang w:val="es-ES"/>
         </w:rPr>
-        <w:t>publish.safe</w:t>
-      </w:r>
-      <w:proofErr w:type="spellEnd"/>
-      <w:proofErr w:type="gramEnd"/>
-      <w:r>
-        <w:rPr>
-          <w:b/>
-          <w:bCs/>
-          <w:lang w:val="es-ES"/>
-        </w:rPr>
-        <w:t xml:space="preserve"> (</w:t>
-      </w:r>
-      <w:proofErr w:type="spellStart"/>
-      <w:r>
-        <w:rPr>
-          <w:b/>
-          <w:bCs/>
-          <w:lang w:val="es-ES"/>
-        </w:rPr>
-        <w:t>Leg</w:t>
-      </w:r>
-      <w:proofErr w:type="spellEnd"/>
-      <w:r>
-        <w:rPr>
-          <w:b/>
-          <w:bCs/>
-          <w:lang w:val="es-ES"/>
-        </w:rPr>
-        <w:t>)</w:t>
-      </w:r>
-      <w:r>
-        <w:rPr>
-          <w:lang w:val="es-ES"/>
-        </w:rPr>
-        <w:t xml:space="preserve">: he tenido que volver a hacer </w:t>
-      </w:r>
-      <w:proofErr w:type="gramStart"/>
-      <w:r>
-        <w:rPr>
-          <w:lang w:val="es-ES"/>
-        </w:rPr>
-        <w:t>los test</w:t>
-      </w:r>
-      <w:proofErr w:type="gramEnd"/>
-      <w:r>
-        <w:rPr>
-          <w:lang w:val="es-ES"/>
-        </w:rPr>
-        <w:t xml:space="preserve"> de la clase </w:t>
+        <w:t>publish.safe (Leg)</w:t>
+      </w:r>
+      <w:r>
+        <w:rPr>
+          <w:lang w:val="es-ES"/>
+        </w:rPr>
+        <w:t>: he tenido que volver a hacer los test de la clase </w:t>
       </w:r>
       <w:r>
         <w:rPr>
@@ -6159,25 +5305,7 @@
         <w:rPr>
           <w:lang w:val="es-ES"/>
         </w:rPr>
-        <w:t xml:space="preserve"> debido a la </w:t>
-      </w:r>
-      <w:r>
-        <w:rPr>
-          <w:lang w:val="es-ES"/>
-        </w:rPr>
-        <w:t>eliminación</w:t>
-      </w:r>
-      <w:r>
-        <w:rPr>
-          <w:lang w:val="es-ES"/>
-        </w:rPr>
-        <w:t xml:space="preserve"> de la casilla de </w:t>
-      </w:r>
-      <w:r>
-        <w:rPr>
-          <w:lang w:val="es-ES"/>
-        </w:rPr>
-        <w:t>confirmación</w:t>
+        <w:t> debido a la eliminación de la casilla de confirmación</w:t>
       </w:r>
     </w:p>
     <w:p>
@@ -6197,25 +5325,7 @@
           <w:bCs/>
           <w:lang w:val="es-ES"/>
         </w:rPr>
-        <w:t>update2.safe (</w:t>
-      </w:r>
-      <w:proofErr w:type="spellStart"/>
-      <w:r>
-        <w:rPr>
-          <w:b/>
-          <w:bCs/>
-          <w:lang w:val="es-ES"/>
-        </w:rPr>
-        <w:t>Leg</w:t>
-      </w:r>
-      <w:proofErr w:type="spellEnd"/>
-      <w:r>
-        <w:rPr>
-          <w:b/>
-          <w:bCs/>
-          <w:lang w:val="es-ES"/>
-        </w:rPr>
-        <w:t>)</w:t>
+        <w:t>update2.safe (Leg)</w:t>
       </w:r>
       <w:r>
         <w:rPr>
@@ -6223,7 +5333,6 @@
         </w:rPr>
         <w:t>: he metido cuando un </w:t>
       </w:r>
-      <w:proofErr w:type="spellStart"/>
       <w:r>
         <w:rPr>
           <w:i/>
@@ -6232,24 +5341,11 @@
         </w:rPr>
         <w:t>flightNumber</w:t>
       </w:r>
-      <w:proofErr w:type="spellEnd"/>
-      <w:r>
-        <w:rPr>
-          <w:lang w:val="es-ES"/>
-        </w:rPr>
-        <w:t xml:space="preserve"> ya </w:t>
-      </w:r>
-      <w:r>
-        <w:rPr>
-          <w:lang w:val="es-ES"/>
-        </w:rPr>
-        <w:t>está</w:t>
-      </w:r>
-      <w:r>
-        <w:rPr>
-          <w:lang w:val="es-ES"/>
-        </w:rPr>
-        <w:t xml:space="preserve"> en uso</w:t>
+      <w:r>
+        <w:rPr>
+          <w:lang w:val="es-ES"/>
+        </w:rPr>
+        <w:t> ya está en uso</w:t>
       </w:r>
     </w:p>
     <w:p>
@@ -6263,45 +5359,19 @@
           <w:lang w:val="es-ES"/>
         </w:rPr>
       </w:pPr>
-      <w:proofErr w:type="spellStart"/>
-      <w:proofErr w:type="gramStart"/>
       <w:r>
         <w:rPr>
           <w:b/>
           <w:bCs/>
           <w:lang w:val="es-ES"/>
         </w:rPr>
-        <w:t>update.safe</w:t>
-      </w:r>
-      <w:proofErr w:type="spellEnd"/>
-      <w:proofErr w:type="gramEnd"/>
-      <w:r>
-        <w:rPr>
-          <w:b/>
-          <w:bCs/>
-          <w:lang w:val="es-ES"/>
-        </w:rPr>
-        <w:t xml:space="preserve"> (Flight)</w:t>
-      </w:r>
-      <w:r>
-        <w:rPr>
-          <w:lang w:val="es-ES"/>
-        </w:rPr>
-        <w:t xml:space="preserve">: he tenido que volver a hacer </w:t>
-      </w:r>
-      <w:proofErr w:type="gramStart"/>
-      <w:r>
-        <w:rPr>
-          <w:lang w:val="es-ES"/>
-        </w:rPr>
-        <w:t>los test</w:t>
-      </w:r>
-      <w:proofErr w:type="gramEnd"/>
-      <w:r>
-        <w:rPr>
-          <w:lang w:val="es-ES"/>
-        </w:rPr>
-        <w:t xml:space="preserve"> de la clase </w:t>
+        <w:t>update.safe (Flight)</w:t>
+      </w:r>
+      <w:r>
+        <w:rPr>
+          <w:lang w:val="es-ES"/>
+        </w:rPr>
+        <w:t>: he tenido que volver a hacer los test de la clase </w:t>
       </w:r>
       <w:r>
         <w:rPr>
@@ -6315,25 +5385,7 @@
         <w:rPr>
           <w:lang w:val="es-ES"/>
         </w:rPr>
-        <w:t xml:space="preserve"> debido a la </w:t>
-      </w:r>
-      <w:r>
-        <w:rPr>
-          <w:lang w:val="es-ES"/>
-        </w:rPr>
-        <w:t>eliminación</w:t>
-      </w:r>
-      <w:r>
-        <w:rPr>
-          <w:lang w:val="es-ES"/>
-        </w:rPr>
-        <w:t xml:space="preserve"> de la casilla de </w:t>
-      </w:r>
-      <w:r>
-        <w:rPr>
-          <w:lang w:val="es-ES"/>
-        </w:rPr>
-        <w:t>confirmación</w:t>
+        <w:t> debido a la eliminación de la casilla de confirmación</w:t>
       </w:r>
     </w:p>
     <w:p>
@@ -6347,63 +5399,19 @@
           <w:lang w:val="es-ES"/>
         </w:rPr>
       </w:pPr>
-      <w:proofErr w:type="spellStart"/>
-      <w:proofErr w:type="gramStart"/>
       <w:r>
         <w:rPr>
           <w:b/>
           <w:bCs/>
           <w:lang w:val="es-ES"/>
         </w:rPr>
-        <w:t>update.safe</w:t>
-      </w:r>
-      <w:proofErr w:type="spellEnd"/>
-      <w:proofErr w:type="gramEnd"/>
-      <w:r>
-        <w:rPr>
-          <w:b/>
-          <w:bCs/>
-          <w:lang w:val="es-ES"/>
-        </w:rPr>
-        <w:t xml:space="preserve"> (</w:t>
-      </w:r>
-      <w:proofErr w:type="spellStart"/>
-      <w:r>
-        <w:rPr>
-          <w:b/>
-          <w:bCs/>
-          <w:lang w:val="es-ES"/>
-        </w:rPr>
-        <w:t>Leg</w:t>
-      </w:r>
-      <w:proofErr w:type="spellEnd"/>
-      <w:r>
-        <w:rPr>
-          <w:b/>
-          <w:bCs/>
-          <w:lang w:val="es-ES"/>
-        </w:rPr>
-        <w:t>)</w:t>
-      </w:r>
-      <w:r>
-        <w:rPr>
-          <w:lang w:val="es-ES"/>
-        </w:rPr>
-        <w:t xml:space="preserve">: he tenido que volver a hacer </w:t>
-      </w:r>
-      <w:proofErr w:type="gramStart"/>
-      <w:r>
-        <w:rPr>
-          <w:lang w:val="es-ES"/>
-        </w:rPr>
-        <w:t>los test</w:t>
-      </w:r>
-      <w:proofErr w:type="gramEnd"/>
-      <w:r>
-        <w:rPr>
-          <w:lang w:val="es-ES"/>
-        </w:rPr>
-        <w:t xml:space="preserve"> de la clase </w:t>
+        <w:t>update.safe (Leg)</w:t>
+      </w:r>
+      <w:r>
+        <w:rPr>
+          <w:lang w:val="es-ES"/>
+        </w:rPr>
+        <w:t>: he tenido que volver a hacer los test de la clase </w:t>
       </w:r>
       <w:r>
         <w:rPr>
@@ -6417,25 +5425,7 @@
         <w:rPr>
           <w:lang w:val="es-ES"/>
         </w:rPr>
-        <w:t xml:space="preserve"> debido a la </w:t>
-      </w:r>
-      <w:r>
-        <w:rPr>
-          <w:lang w:val="es-ES"/>
-        </w:rPr>
-        <w:t>eliminación</w:t>
-      </w:r>
-      <w:r>
-        <w:rPr>
-          <w:lang w:val="es-ES"/>
-        </w:rPr>
-        <w:t xml:space="preserve"> de la casilla de </w:t>
-      </w:r>
-      <w:r>
-        <w:rPr>
-          <w:lang w:val="es-ES"/>
-        </w:rPr>
-        <w:t>confirmación</w:t>
+        <w:t> debido a la eliminación de la casilla de confirmación</w:t>
       </w:r>
     </w:p>
     <w:p>
@@ -6479,21 +5469,7 @@
         <w:rPr>
           <w:lang w:val="en-GB"/>
         </w:rPr>
-        <w:t xml:space="preserve">Provide a link to your planning dashboard in GitHub to review the tasks, their </w:t>
-      </w:r>
-      <w:proofErr w:type="gramStart"/>
-      <w:r>
-        <w:rPr>
-          <w:lang w:val="en-GB"/>
-        </w:rPr>
-        <w:t>current status</w:t>
-      </w:r>
-      <w:proofErr w:type="gramEnd"/>
-      <w:r>
-        <w:rPr>
-          <w:lang w:val="en-GB"/>
-        </w:rPr>
-        <w:t>, and your schedule</w:t>
+        <w:t>Provide a link to your planning dashboard in GitHub to review the tasks, their current status, and your schedule</w:t>
       </w:r>
       <w:r>
         <w:rPr>
@@ -6529,7 +5505,6 @@
           <w15:appearance w15:val="hidden"/>
           <w:text/>
         </w:sdtPr>
-        <w:sdtEndPr/>
         <w:sdtContent>
           <w:r>
             <w:rPr>
@@ -6578,77 +5553,37 @@
           <w:iCs/>
           <w:lang w:val="es-ES"/>
         </w:rPr>
-        <w:t>Acme-ANS-C2\</w:t>
-      </w:r>
-      <w:proofErr w:type="spellStart"/>
-      <w:r>
-        <w:rPr>
-          <w:i/>
-          <w:iCs/>
-          <w:lang w:val="es-ES"/>
-        </w:rPr>
-        <w:t>reports</w:t>
-      </w:r>
-      <w:proofErr w:type="spellEnd"/>
-      <w:r>
-        <w:rPr>
-          <w:i/>
-          <w:iCs/>
-          <w:lang w:val="es-ES"/>
-        </w:rPr>
-        <w:t>\C2\</w:t>
-      </w:r>
-      <w:proofErr w:type="spellStart"/>
-      <w:r>
-        <w:rPr>
-          <w:i/>
-          <w:iCs/>
-          <w:lang w:val="es-ES"/>
-        </w:rPr>
-        <w:t>Student</w:t>
-      </w:r>
-      <w:proofErr w:type="spellEnd"/>
-      <w:r>
-        <w:rPr>
-          <w:i/>
-          <w:iCs/>
-          <w:lang w:val="es-ES"/>
-        </w:rPr>
-        <w:t xml:space="preserve"> #1 </w:t>
-      </w:r>
-      <w:r>
-        <w:rPr>
-          <w:lang w:val="es-ES"/>
-        </w:rPr>
-        <w:t xml:space="preserve">en el que las tareas en los que los requisitos no se han cumplido han sido puestas como [S01] </w:t>
-      </w:r>
-      <w:proofErr w:type="spellStart"/>
-      <w:r>
-        <w:rPr>
-          <w:lang w:val="es-ES"/>
-        </w:rPr>
-        <w:t>Task</w:t>
-      </w:r>
-      <w:proofErr w:type="spellEnd"/>
-      <w:r>
-        <w:rPr>
-          <w:lang w:val="es-ES"/>
-        </w:rPr>
-        <w:t xml:space="preserve"> XX/T1 en cuya descripción se encuentran los comentarios del profesor que me ha corregido, y como [S01] </w:t>
-      </w:r>
-      <w:proofErr w:type="spellStart"/>
-      <w:r>
-        <w:rPr>
-          <w:lang w:val="es-ES"/>
-        </w:rPr>
-        <w:t>Task</w:t>
-      </w:r>
-      <w:proofErr w:type="spellEnd"/>
-      <w:r>
-        <w:rPr>
-          <w:lang w:val="es-ES"/>
-        </w:rPr>
-        <w:t xml:space="preserve"> XX/R1 en cuya descripción se encuentran los comentarios que he puesto en esta hoja de requisitos.</w:t>
+        <w:t xml:space="preserve">Acme-ANS-C2\reports\C2\Student #1 </w:t>
+      </w:r>
+      <w:r>
+        <w:rPr>
+          <w:lang w:val="es-ES"/>
+        </w:rPr>
+        <w:t>en el que las tareas en los que los requisitos no se han cumplido han sido puestas como [S</w:t>
+      </w:r>
+      <w:r>
+        <w:rPr>
+          <w:lang w:val="es-ES"/>
+        </w:rPr>
+        <w:t xml:space="preserve">TUDENT </w:t>
+      </w:r>
+      <w:r>
+        <w:rPr>
+          <w:lang w:val="es-ES"/>
+        </w:rPr>
+        <w:t>1] Task XX/T1 en cuya descripción se encuentran los comentarios del profesor que me ha corregido, y como [S</w:t>
+      </w:r>
+      <w:r>
+        <w:rPr>
+          <w:lang w:val="es-ES"/>
+        </w:rPr>
+        <w:t xml:space="preserve">TUDENT </w:t>
+      </w:r>
+      <w:r>
+        <w:rPr>
+          <w:lang w:val="es-ES"/>
+        </w:rPr>
+        <w:t>1] Task XX/R1 en cuya descripción se encuentran los comentarios que he puesto en esta hoja de requisitos.</w:t>
       </w:r>
     </w:p>
     <w:p>
@@ -6656,21 +5591,8 @@
         <w:pStyle w:val="Requirement-Header"/>
       </w:pPr>
       <w:r>
-        <w:t xml:space="preserve">Produce a </w:t>
-      </w:r>
-      <w:proofErr w:type="spellStart"/>
-      <w:r>
-        <w:t>testing</w:t>
-      </w:r>
-      <w:proofErr w:type="spellEnd"/>
-      <w:r>
-        <w:t xml:space="preserve"> </w:t>
-      </w:r>
-      <w:proofErr w:type="spellStart"/>
-      <w:r>
-        <w:t>report</w:t>
-      </w:r>
-      <w:proofErr w:type="spellEnd"/>
+        <w:t>Produce a testing report</w:t>
+      </w:r>
       <w:r>
         <w:t xml:space="preserve">. </w:t>
       </w:r>
@@ -6696,7 +5618,6 @@
           <w15:appearance w15:val="hidden"/>
           <w:text/>
         </w:sdtPr>
-        <w:sdtEndPr/>
         <w:sdtContent>
           <w:r>
             <w:rPr>
@@ -6884,35 +5805,7 @@
         <w:rPr>
           <w:lang w:val="es-ES"/>
         </w:rPr>
-        <w:t xml:space="preserve">He modificado el </w:t>
-      </w:r>
-      <w:proofErr w:type="spellStart"/>
-      <w:r>
-        <w:rPr>
-          <w:lang w:val="es-ES"/>
-        </w:rPr>
-        <w:t>testing</w:t>
-      </w:r>
-      <w:proofErr w:type="spellEnd"/>
-      <w:r>
-        <w:rPr>
-          <w:lang w:val="es-ES"/>
-        </w:rPr>
-        <w:t xml:space="preserve"> </w:t>
-      </w:r>
-      <w:proofErr w:type="spellStart"/>
-      <w:r>
-        <w:rPr>
-          <w:lang w:val="es-ES"/>
-        </w:rPr>
-        <w:t>report</w:t>
-      </w:r>
-      <w:proofErr w:type="spellEnd"/>
-      <w:r>
-        <w:rPr>
-          <w:lang w:val="es-ES"/>
-        </w:rPr>
-        <w:t xml:space="preserve"> explicando las gráficas que se adjuntan y con los nuevos resultados de la suite de pruebas al refactorizar el código, con una cobertura del 100%</w:t>
+        <w:t>He modificado el testing report explicando las gráficas que se adjuntan y con los nuevos resultados de la suite de pruebas al refactorizar el código, con una cobertura del 100%</w:t>
       </w:r>
     </w:p>
     <w:p>
@@ -7213,35 +6106,7 @@
         <w:rPr>
           <w:lang w:val="es-ES"/>
         </w:rPr>
-        <w:t xml:space="preserve">: libro de </w:t>
-      </w:r>
-      <w:proofErr w:type="spellStart"/>
-      <w:r>
-        <w:rPr>
-          <w:lang w:val="es-ES"/>
-        </w:rPr>
-        <w:t>excel</w:t>
-      </w:r>
-      <w:proofErr w:type="spellEnd"/>
-      <w:r>
-        <w:rPr>
-          <w:lang w:val="es-ES"/>
-        </w:rPr>
-        <w:t xml:space="preserve"> con los valores del .</w:t>
-      </w:r>
-      <w:proofErr w:type="spellStart"/>
-      <w:r>
-        <w:rPr>
-          <w:lang w:val="es-ES"/>
-        </w:rPr>
-        <w:t>csv</w:t>
-      </w:r>
-      <w:proofErr w:type="spellEnd"/>
-      <w:r>
-        <w:rPr>
-          <w:lang w:val="es-ES"/>
-        </w:rPr>
-        <w:t xml:space="preserve"> limpios</w:t>
+        <w:t>: libro de excel con los valores del .csv limpios</w:t>
       </w:r>
     </w:p>
     <w:p>
@@ -7267,35 +6132,7 @@
         <w:rPr>
           <w:lang w:val="es-ES"/>
         </w:rPr>
-        <w:t xml:space="preserve">: libro de </w:t>
-      </w:r>
-      <w:proofErr w:type="spellStart"/>
-      <w:r>
-        <w:rPr>
-          <w:lang w:val="es-ES"/>
-        </w:rPr>
-        <w:t>excel</w:t>
-      </w:r>
-      <w:proofErr w:type="spellEnd"/>
-      <w:r>
-        <w:rPr>
-          <w:lang w:val="es-ES"/>
-        </w:rPr>
-        <w:t xml:space="preserve"> con los valores del .</w:t>
-      </w:r>
-      <w:proofErr w:type="spellStart"/>
-      <w:r>
-        <w:rPr>
-          <w:lang w:val="es-ES"/>
-        </w:rPr>
-        <w:t>csv</w:t>
-      </w:r>
-      <w:proofErr w:type="spellEnd"/>
-      <w:r>
-        <w:rPr>
-          <w:lang w:val="es-ES"/>
-        </w:rPr>
-        <w:t xml:space="preserve"> limpios con los índices implementados</w:t>
+        <w:t>: libro de excel con los valores del .csv limpios con los índices implementados</w:t>
       </w:r>
     </w:p>
     <w:p>
@@ -7321,35 +6158,7 @@
         <w:rPr>
           <w:lang w:val="es-ES"/>
         </w:rPr>
-        <w:t xml:space="preserve">: libro de </w:t>
-      </w:r>
-      <w:proofErr w:type="spellStart"/>
-      <w:r>
-        <w:rPr>
-          <w:lang w:val="es-ES"/>
-        </w:rPr>
-        <w:t>excel</w:t>
-      </w:r>
-      <w:proofErr w:type="spellEnd"/>
-      <w:r>
-        <w:rPr>
-          <w:lang w:val="es-ES"/>
-        </w:rPr>
-        <w:t xml:space="preserve"> con los valores del .</w:t>
-      </w:r>
-      <w:proofErr w:type="spellStart"/>
-      <w:r>
-        <w:rPr>
-          <w:lang w:val="es-ES"/>
-        </w:rPr>
-        <w:t>csv</w:t>
-      </w:r>
-      <w:proofErr w:type="spellEnd"/>
-      <w:r>
-        <w:rPr>
-          <w:lang w:val="es-ES"/>
-        </w:rPr>
-        <w:t xml:space="preserve"> limpios en otro ordenador</w:t>
+        <w:t>: libro de excel con los valores del .csv limpios en otro ordenador</w:t>
       </w:r>
     </w:p>
     <w:p>
@@ -7375,35 +6184,7 @@
         <w:rPr>
           <w:lang w:val="es-ES"/>
         </w:rPr>
-        <w:t xml:space="preserve">: libro de </w:t>
-      </w:r>
-      <w:proofErr w:type="spellStart"/>
-      <w:r>
-        <w:rPr>
-          <w:lang w:val="es-ES"/>
-        </w:rPr>
-        <w:t>excel</w:t>
-      </w:r>
-      <w:proofErr w:type="spellEnd"/>
-      <w:r>
-        <w:rPr>
-          <w:lang w:val="es-ES"/>
-        </w:rPr>
-        <w:t xml:space="preserve"> con los valores del .</w:t>
-      </w:r>
-      <w:proofErr w:type="spellStart"/>
-      <w:r>
-        <w:rPr>
-          <w:lang w:val="es-ES"/>
-        </w:rPr>
-        <w:t>csv</w:t>
-      </w:r>
-      <w:proofErr w:type="spellEnd"/>
-      <w:r>
-        <w:rPr>
-          <w:lang w:val="es-ES"/>
-        </w:rPr>
-        <w:t xml:space="preserve"> limpios con los índices implementados en otro ordenador</w:t>
+        <w:t>: libro de excel con los valores del .csv limpios con los índices implementados en otro ordenador</w:t>
       </w:r>
     </w:p>
     <w:p>
@@ -7411,12 +6192,12 @@
         <w:pStyle w:val="Comment-Student"/>
         <w:ind w:left="360"/>
         <w:rPr>
-          <w:lang w:val="es-ES"/>
-        </w:rPr>
-      </w:pPr>
-      <w:r>
-        <w:rPr>
-          <w:lang w:val="es-ES"/>
+          <w:lang w:val="en-US"/>
+        </w:rPr>
+      </w:pPr>
+      <w:r>
+        <w:rPr>
+          <w:lang w:val="en-US"/>
         </w:rPr>
         <w:t>Tiempo total: 6h 05min</w:t>
       </w:r>
@@ -7428,7 +6209,7 @@
         </w:tabs>
         <w:rPr>
           <w:rFonts w:asciiTheme="majorHAnsi" w:hAnsiTheme="majorHAnsi" w:cstheme="majorHAnsi"/>
-          <w:lang w:val="es-ES"/>
+          <w:lang w:val="en-US"/>
         </w:rPr>
       </w:pPr>
     </w:p>
@@ -7438,13 +6219,13 @@
         <w:jc w:val="left"/>
         <w:rPr>
           <w:rFonts w:asciiTheme="majorHAnsi" w:hAnsiTheme="majorHAnsi" w:cstheme="majorHAnsi"/>
-          <w:lang w:val="es-ES"/>
+          <w:lang w:val="en-US"/>
         </w:rPr>
       </w:pPr>
       <w:r>
         <w:rPr>
           <w:rFonts w:asciiTheme="majorHAnsi" w:hAnsiTheme="majorHAnsi" w:cstheme="majorHAnsi"/>
-          <w:lang w:val="es-ES"/>
+          <w:lang w:val="en-US"/>
         </w:rPr>
         <w:br w:type="page"/>
       </w:r>
@@ -7829,15 +6610,7 @@
         <w:pStyle w:val="Requirement-Body"/>
       </w:pPr>
       <w:r>
-        <w:t xml:space="preserve">The number of years to retire, </w:t>
-      </w:r>
-      <w:proofErr w:type="gramStart"/>
-      <w:r>
-        <w:t>assuming that</w:t>
-      </w:r>
-      <w:proofErr w:type="gramEnd"/>
-      <w:r>
-        <w:t xml:space="preserve"> </w:t>
+        <w:t xml:space="preserve">The number of years to retire, assuming that </w:t>
       </w:r>
       <w:r>
         <w:t xml:space="preserve">they </w:t>
@@ -7879,13 +6652,8 @@
       <w:r>
         <w:t xml:space="preserve"> An airport is popular </w:t>
       </w:r>
-      <w:proofErr w:type="gramStart"/>
-      <w:r>
-        <w:t>as long as</w:t>
-      </w:r>
-      <w:proofErr w:type="gramEnd"/>
-      <w:r>
-        <w:t xml:space="preserve"> </w:t>
+      <w:r>
+        <w:t xml:space="preserve">as long as </w:t>
       </w:r>
       <w:r>
         <w:t xml:space="preserve">it has been an origin or destination </w:t>
@@ -7952,7 +6720,6 @@
           <w15:appearance w15:val="hidden"/>
           <w:text/>
         </w:sdtPr>
-        <w:sdtEndPr/>
         <w:sdtContent>
           <w:r>
             <w:t xml:space="preserve">    </w:t>
@@ -8125,7 +6892,6 @@
           <w15:appearance w15:val="hidden"/>
           <w:text/>
         </w:sdtPr>
-        <w:sdtEndPr/>
         <w:sdtContent>
           <w:r>
             <w:t xml:space="preserve">    </w:t>
@@ -8298,7 +7064,6 @@
           <w15:appearance w15:val="hidden"/>
           <w:text/>
         </w:sdtPr>
-        <w:sdtEndPr/>
         <w:sdtContent>
           <w:r>
             <w:t xml:space="preserve">    </w:t>
@@ -8392,7 +7157,6 @@
           <w15:appearance w15:val="hidden"/>
           <w:text/>
         </w:sdtPr>
-        <w:sdtEndPr/>
         <w:sdtContent>
           <w:r>
             <w:t xml:space="preserve">    </w:t>
@@ -8483,7 +7247,6 @@
           <w15:appearance w15:val="hidden"/>
           <w:text/>
         </w:sdtPr>
-        <w:sdtEndPr/>
         <w:sdtContent>
           <w:r>
             <w:t xml:space="preserve">    </w:t>
@@ -8575,7 +7338,6 @@
           <w15:appearance w15:val="hidden"/>
           <w:text/>
         </w:sdtPr>
-        <w:sdtEndPr/>
         <w:sdtContent>
           <w:r>
             <w:t xml:space="preserve">    </w:t>
@@ -8730,7 +7492,6 @@
           <w15:appearance w15:val="hidden"/>
           <w:text/>
         </w:sdtPr>
-        <w:sdtEndPr/>
         <w:sdtContent>
           <w:r>
             <w:t xml:space="preserve">    </w:t>
@@ -8945,7 +7706,6 @@
           <w15:appearance w15:val="hidden"/>
           <w:text/>
         </w:sdtPr>
-        <w:sdtEndPr/>
         <w:sdtContent>
           <w:r>
             <w:t xml:space="preserve">    </w:t>
@@ -8982,21 +7742,8 @@
         <w:pStyle w:val="Requirement-Header"/>
       </w:pPr>
       <w:r>
-        <w:t xml:space="preserve">Produce a </w:t>
-      </w:r>
-      <w:proofErr w:type="spellStart"/>
-      <w:r>
-        <w:t>lint</w:t>
-      </w:r>
-      <w:proofErr w:type="spellEnd"/>
-      <w:r>
-        <w:t xml:space="preserve"> </w:t>
-      </w:r>
-      <w:proofErr w:type="spellStart"/>
-      <w:r>
-        <w:t>report</w:t>
-      </w:r>
-      <w:proofErr w:type="spellEnd"/>
+        <w:t>Produce a lint report</w:t>
+      </w:r>
       <w:r>
         <w:t xml:space="preserve">. </w:t>
       </w:r>
@@ -9016,7 +7763,6 @@
           <w15:appearance w15:val="hidden"/>
           <w:text/>
         </w:sdtPr>
-        <w:sdtEndPr/>
         <w:sdtContent>
           <w:r>
             <w:t xml:space="preserve">    </w:t>
@@ -9267,29 +8013,8 @@
         <w:pStyle w:val="Requirement-Header"/>
       </w:pPr>
       <w:r>
-        <w:t xml:space="preserve">Produce </w:t>
-      </w:r>
-      <w:proofErr w:type="spellStart"/>
-      <w:r>
-        <w:t>an</w:t>
-      </w:r>
-      <w:proofErr w:type="spellEnd"/>
-      <w:r>
-        <w:t xml:space="preserve"> </w:t>
-      </w:r>
-      <w:proofErr w:type="spellStart"/>
-      <w:r>
-        <w:t>analysis</w:t>
-      </w:r>
-      <w:proofErr w:type="spellEnd"/>
-      <w:r>
-        <w:t xml:space="preserve"> </w:t>
-      </w:r>
-      <w:proofErr w:type="spellStart"/>
-      <w:r>
-        <w:t>report</w:t>
-      </w:r>
-      <w:proofErr w:type="spellEnd"/>
+        <w:t>Produce an analysis report</w:t>
+      </w:r>
       <w:r>
         <w:t xml:space="preserve">. </w:t>
       </w:r>
@@ -9309,7 +8034,6 @@
           <w15:appearance w15:val="hidden"/>
           <w:text/>
         </w:sdtPr>
-        <w:sdtEndPr/>
         <w:sdtContent>
           <w:r>
             <w:t xml:space="preserve">    </w:t>
@@ -9362,7 +8086,6 @@
           <w15:appearance w15:val="hidden"/>
           <w:text/>
         </w:sdtPr>
-        <w:sdtEndPr/>
         <w:sdtContent>
           <w:r>
             <w:t xml:space="preserve">    </w:t>
@@ -9578,7 +8301,6 @@
           <w15:appearance w15:val="hidden"/>
           <w:text/>
         </w:sdtPr>
-        <w:sdtEndPr/>
         <w:sdtContent>
           <w:r>
             <w:t xml:space="preserve">    </w:t>
@@ -9602,7 +8324,6 @@
           <w15:appearance w15:val="hidden"/>
           <w:text/>
         </w:sdtPr>
-        <w:sdtEndPr/>
         <w:sdtContent>
           <w:r>
             <w:rPr>
@@ -9743,29 +8464,8 @@
         <w:pStyle w:val="Requirement-Header"/>
       </w:pPr>
       <w:r>
-        <w:t xml:space="preserve">Produce </w:t>
-      </w:r>
-      <w:proofErr w:type="spellStart"/>
-      <w:r>
-        <w:t>an</w:t>
-      </w:r>
-      <w:proofErr w:type="spellEnd"/>
-      <w:r>
-        <w:t xml:space="preserve"> </w:t>
-      </w:r>
-      <w:proofErr w:type="spellStart"/>
-      <w:r>
-        <w:t>analysis</w:t>
-      </w:r>
-      <w:proofErr w:type="spellEnd"/>
-      <w:r>
-        <w:t xml:space="preserve"> </w:t>
-      </w:r>
-      <w:proofErr w:type="spellStart"/>
-      <w:r>
-        <w:t>report</w:t>
-      </w:r>
-      <w:proofErr w:type="spellEnd"/>
+        <w:t>Produce an analysis report</w:t>
+      </w:r>
       <w:r>
         <w:t xml:space="preserve">. </w:t>
       </w:r>
@@ -9785,7 +8485,6 @@
           <w15:appearance w15:val="hidden"/>
           <w:text/>
         </w:sdtPr>
-        <w:sdtEndPr/>
         <w:sdtContent>
           <w:r>
             <w:t xml:space="preserve">    </w:t>
@@ -9838,7 +8537,6 @@
           <w15:appearance w15:val="hidden"/>
           <w:text/>
         </w:sdtPr>
-        <w:sdtEndPr/>
         <w:sdtContent>
           <w:r>
             <w:t xml:space="preserve">    </w:t>
@@ -10030,7 +8728,6 @@
           <w15:appearance w15:val="hidden"/>
           <w:text/>
         </w:sdtPr>
-        <w:sdtEndPr/>
         <w:sdtContent>
           <w:r>
             <w:t xml:space="preserve">    </w:t>
@@ -10113,7 +8810,6 @@
           <w15:appearance w15:val="hidden"/>
           <w:text/>
         </w:sdtPr>
-        <w:sdtEndPr/>
         <w:sdtContent>
           <w:r>
             <w:t xml:space="preserve">    </w:t>
@@ -10213,29 +8909,8 @@
         <w:pStyle w:val="Requirement-Header"/>
       </w:pPr>
       <w:r>
-        <w:t xml:space="preserve">Produce </w:t>
-      </w:r>
-      <w:proofErr w:type="spellStart"/>
-      <w:r>
-        <w:t>an</w:t>
-      </w:r>
-      <w:proofErr w:type="spellEnd"/>
-      <w:r>
-        <w:t xml:space="preserve"> </w:t>
-      </w:r>
-      <w:proofErr w:type="spellStart"/>
-      <w:r>
-        <w:t>analysis</w:t>
-      </w:r>
-      <w:proofErr w:type="spellEnd"/>
-      <w:r>
-        <w:t xml:space="preserve"> </w:t>
-      </w:r>
-      <w:proofErr w:type="spellStart"/>
-      <w:r>
-        <w:t>report</w:t>
-      </w:r>
-      <w:proofErr w:type="spellEnd"/>
+        <w:t>Produce an analysis report</w:t>
+      </w:r>
       <w:r>
         <w:t xml:space="preserve">. </w:t>
       </w:r>
@@ -10255,7 +8930,6 @@
           <w15:appearance w15:val="hidden"/>
           <w:text/>
         </w:sdtPr>
-        <w:sdtEndPr/>
         <w:sdtContent>
           <w:r>
             <w:t xml:space="preserve">    </w:t>
@@ -10302,7 +8976,6 @@
           <w15:appearance w15:val="hidden"/>
           <w:text/>
         </w:sdtPr>
-        <w:sdtEndPr/>
         <w:sdtContent>
           <w:r>
             <w:t xml:space="preserve">    </w:t>
@@ -10511,7 +9184,6 @@
           <w15:appearance w15:val="hidden"/>
           <w:text/>
         </w:sdtPr>
-        <w:sdtEndPr/>
         <w:sdtContent>
           <w:r>
             <w:t xml:space="preserve">    </w:t>
@@ -10542,29 +9214,8 @@
         <w:pStyle w:val="Requirement-Header"/>
       </w:pPr>
       <w:r>
-        <w:t xml:space="preserve">Produce </w:t>
-      </w:r>
-      <w:proofErr w:type="spellStart"/>
-      <w:r>
-        <w:t>an</w:t>
-      </w:r>
-      <w:proofErr w:type="spellEnd"/>
-      <w:r>
-        <w:t xml:space="preserve"> </w:t>
-      </w:r>
-      <w:proofErr w:type="spellStart"/>
-      <w:r>
-        <w:t>analysis</w:t>
-      </w:r>
-      <w:proofErr w:type="spellEnd"/>
-      <w:r>
-        <w:t xml:space="preserve"> </w:t>
-      </w:r>
-      <w:proofErr w:type="spellStart"/>
-      <w:r>
-        <w:t>report</w:t>
-      </w:r>
-      <w:proofErr w:type="spellEnd"/>
+        <w:t>Produce an analysis report</w:t>
+      </w:r>
       <w:r>
         <w:t xml:space="preserve">. </w:t>
       </w:r>
@@ -10584,7 +9235,6 @@
           <w15:appearance w15:val="hidden"/>
           <w:text/>
         </w:sdtPr>
-        <w:sdtEndPr/>
         <w:sdtContent>
           <w:r>
             <w:t xml:space="preserve">    </w:t>
@@ -10631,7 +9281,6 @@
           <w15:appearance w15:val="hidden"/>
           <w:text/>
         </w:sdtPr>
-        <w:sdtEndPr/>
         <w:sdtContent>
           <w:r>
             <w:t xml:space="preserve">    </w:t>
@@ -13698,6 +12347,7 @@
   <w:style w:type="character" w:default="1" w:styleId="DefaultParagraphFont">
     <w:name w:val="Default Paragraph Font"/>
     <w:uiPriority w:val="1"/>
+    <w:semiHidden/>
     <w:unhideWhenUsed/>
   </w:style>
   <w:style w:type="table" w:default="1" w:styleId="TableNormal">
@@ -15455,8 +14105,10 @@
     <w:rsid w:val="008B1087"/>
     <w:rsid w:val="0093034B"/>
     <w:rsid w:val="00953D97"/>
+    <w:rsid w:val="00970B83"/>
     <w:rsid w:val="00A222AC"/>
     <w:rsid w:val="00A47EDD"/>
+    <w:rsid w:val="00AB701D"/>
     <w:rsid w:val="00AD2A82"/>
     <w:rsid w:val="00AD7444"/>
     <w:rsid w:val="00AE0F65"/>

</xml_diff>